<commit_message>
added labour history corpus and functionality to create a test calendar
</commit_message>
<xml_diff>
--- a/Report/Project Report.docx
+++ b/Report/Project Report.docx
@@ -188,6 +188,13 @@
           <w:sz w:val="22"/>
           <w:szCs w:val="36"/>
         </w:rPr>
+        <w:t xml:space="preserve">    </w:t>
+      </w:r>
+      <w:r>
+        <w:rPr>
+          <w:sz w:val="22"/>
+          <w:szCs w:val="36"/>
+        </w:rPr>
         <w:t>Challenges of interactivity</w:t>
       </w:r>
     </w:p>
@@ -209,12 +216,61 @@
           <w:sz w:val="22"/>
           <w:szCs w:val="36"/>
         </w:rPr>
+        <w:t xml:space="preserve">    </w:t>
+      </w:r>
+      <w:r>
+        <w:rPr>
+          <w:sz w:val="22"/>
+          <w:szCs w:val="36"/>
+        </w:rPr>
         <w:t>Previous approaches</w:t>
       </w:r>
     </w:p>
     <w:p>
       <w:pPr>
         <w:pStyle w:val="ListParagraph"/>
+        <w:numPr>
+          <w:ilvl w:val="2"/>
+          <w:numId w:val="2"/>
+        </w:numPr>
+        <w:spacing w:after="120"/>
+        <w:rPr>
+          <w:sz w:val="22"/>
+          <w:szCs w:val="36"/>
+        </w:rPr>
+      </w:pPr>
+      <w:r>
+        <w:rPr>
+          <w:sz w:val="22"/>
+          <w:szCs w:val="36"/>
+        </w:rPr>
+        <w:t xml:space="preserve">    Previous historical tools non-interactive </w:t>
+      </w:r>
+    </w:p>
+    <w:p>
+      <w:pPr>
+        <w:pStyle w:val="ListParagraph"/>
+        <w:numPr>
+          <w:ilvl w:val="2"/>
+          <w:numId w:val="2"/>
+        </w:numPr>
+        <w:spacing w:after="120"/>
+        <w:rPr>
+          <w:sz w:val="22"/>
+          <w:szCs w:val="36"/>
+        </w:rPr>
+      </w:pPr>
+      <w:r>
+        <w:rPr>
+          <w:sz w:val="22"/>
+          <w:szCs w:val="36"/>
+        </w:rPr>
+        <w:t xml:space="preserve">    Previous historical interactive tools – physical to digital </w:t>
+      </w:r>
+    </w:p>
+    <w:p>
+      <w:pPr>
+        <w:pStyle w:val="ListParagraph"/>
         <w:spacing w:after="120"/>
         <w:ind w:left="360"/>
         <w:rPr>
@@ -1091,6 +1147,7 @@
           <w:sz w:val="22"/>
           <w:szCs w:val="36"/>
         </w:rPr>
+        <w:lastRenderedPageBreak/>
         <w:t xml:space="preserve">    Creating QR code </w:t>
       </w:r>
     </w:p>
@@ -1133,7 +1190,6 @@
           <w:sz w:val="22"/>
           <w:szCs w:val="36"/>
         </w:rPr>
-        <w:lastRenderedPageBreak/>
         <w:t xml:space="preserve">    Argument Parser</w:t>
       </w:r>
     </w:p>
@@ -1223,6 +1279,27 @@
     </w:p>
     <w:p>
       <w:pPr>
+        <w:pStyle w:val="ListParagraph"/>
+        <w:numPr>
+          <w:ilvl w:val="3"/>
+          <w:numId w:val="2"/>
+        </w:numPr>
+        <w:spacing w:after="120"/>
+        <w:rPr>
+          <w:sz w:val="22"/>
+          <w:szCs w:val="36"/>
+        </w:rPr>
+      </w:pPr>
+      <w:r>
+        <w:rPr>
+          <w:sz w:val="22"/>
+          <w:szCs w:val="36"/>
+        </w:rPr>
+        <w:t xml:space="preserve">    Challenges initially </w:t>
+      </w:r>
+    </w:p>
+    <w:p>
+      <w:pPr>
         <w:spacing w:after="120"/>
         <w:rPr>
           <w:sz w:val="22"/>
@@ -1269,6 +1346,111 @@
           <w:sz w:val="22"/>
           <w:szCs w:val="36"/>
         </w:rPr>
+        <w:t xml:space="preserve">    Verification</w:t>
+      </w:r>
+    </w:p>
+    <w:p>
+      <w:pPr>
+        <w:pStyle w:val="ListParagraph"/>
+        <w:numPr>
+          <w:ilvl w:val="2"/>
+          <w:numId w:val="2"/>
+        </w:numPr>
+        <w:spacing w:after="120"/>
+        <w:rPr>
+          <w:sz w:val="22"/>
+          <w:szCs w:val="36"/>
+        </w:rPr>
+      </w:pPr>
+      <w:r>
+        <w:rPr>
+          <w:sz w:val="22"/>
+          <w:szCs w:val="36"/>
+        </w:rPr>
+        <w:t xml:space="preserve">    Does it work properly </w:t>
+      </w:r>
+    </w:p>
+    <w:p>
+      <w:pPr>
+        <w:pStyle w:val="ListParagraph"/>
+        <w:numPr>
+          <w:ilvl w:val="2"/>
+          <w:numId w:val="2"/>
+        </w:numPr>
+        <w:spacing w:after="120"/>
+        <w:rPr>
+          <w:sz w:val="22"/>
+          <w:szCs w:val="36"/>
+        </w:rPr>
+      </w:pPr>
+      <w:r>
+        <w:rPr>
+          <w:sz w:val="22"/>
+          <w:szCs w:val="36"/>
+        </w:rPr>
+        <w:t xml:space="preserve">    Unit testing </w:t>
+      </w:r>
+    </w:p>
+    <w:p>
+      <w:pPr>
+        <w:pStyle w:val="ListParagraph"/>
+        <w:numPr>
+          <w:ilvl w:val="2"/>
+          <w:numId w:val="2"/>
+        </w:numPr>
+        <w:spacing w:after="120"/>
+        <w:rPr>
+          <w:sz w:val="22"/>
+          <w:szCs w:val="36"/>
+        </w:rPr>
+      </w:pPr>
+      <w:r>
+        <w:rPr>
+          <w:sz w:val="22"/>
+          <w:szCs w:val="36"/>
+        </w:rPr>
+        <w:t xml:space="preserve">    Test coverage </w:t>
+      </w:r>
+    </w:p>
+    <w:p>
+      <w:pPr>
+        <w:pStyle w:val="ListParagraph"/>
+        <w:numPr>
+          <w:ilvl w:val="1"/>
+          <w:numId w:val="2"/>
+        </w:numPr>
+        <w:spacing w:after="120"/>
+        <w:rPr>
+          <w:sz w:val="22"/>
+          <w:szCs w:val="36"/>
+        </w:rPr>
+      </w:pPr>
+      <w:r>
+        <w:rPr>
+          <w:sz w:val="22"/>
+          <w:szCs w:val="36"/>
+        </w:rPr>
+        <w:t xml:space="preserve">    Validation</w:t>
+      </w:r>
+    </w:p>
+    <w:p>
+      <w:pPr>
+        <w:pStyle w:val="ListParagraph"/>
+        <w:numPr>
+          <w:ilvl w:val="2"/>
+          <w:numId w:val="2"/>
+        </w:numPr>
+        <w:spacing w:after="120"/>
+        <w:rPr>
+          <w:sz w:val="22"/>
+          <w:szCs w:val="36"/>
+        </w:rPr>
+      </w:pPr>
+      <w:r>
+        <w:rPr>
+          <w:sz w:val="22"/>
+          <w:szCs w:val="36"/>
+        </w:rPr>
         <w:t xml:space="preserve">    Usage Testing</w:t>
       </w:r>
     </w:p>
@@ -1276,6 +1458,48 @@
       <w:pPr>
         <w:pStyle w:val="ListParagraph"/>
         <w:numPr>
+          <w:ilvl w:val="3"/>
+          <w:numId w:val="2"/>
+        </w:numPr>
+        <w:spacing w:after="120"/>
+        <w:rPr>
+          <w:sz w:val="22"/>
+          <w:szCs w:val="36"/>
+        </w:rPr>
+      </w:pPr>
+      <w:r>
+        <w:rPr>
+          <w:sz w:val="22"/>
+          <w:szCs w:val="36"/>
+        </w:rPr>
+        <w:t xml:space="preserve">    Handing out Test calendars</w:t>
+      </w:r>
+    </w:p>
+    <w:p>
+      <w:pPr>
+        <w:pStyle w:val="ListParagraph"/>
+        <w:numPr>
+          <w:ilvl w:val="3"/>
+          <w:numId w:val="2"/>
+        </w:numPr>
+        <w:spacing w:after="120"/>
+        <w:rPr>
+          <w:sz w:val="22"/>
+          <w:szCs w:val="36"/>
+        </w:rPr>
+      </w:pPr>
+      <w:r>
+        <w:rPr>
+          <w:sz w:val="22"/>
+          <w:szCs w:val="36"/>
+        </w:rPr>
+        <w:t xml:space="preserve">    QR tracking with bit.ly</w:t>
+      </w:r>
+    </w:p>
+    <w:p>
+      <w:pPr>
+        <w:pStyle w:val="ListParagraph"/>
+        <w:numPr>
           <w:ilvl w:val="2"/>
           <w:numId w:val="2"/>
         </w:numPr>
@@ -1290,7 +1514,70 @@
           <w:sz w:val="22"/>
           <w:szCs w:val="36"/>
         </w:rPr>
-        <w:t xml:space="preserve">    Handing out Test calendars</w:t>
+        <w:t xml:space="preserve">    User Feedback</w:t>
+      </w:r>
+    </w:p>
+    <w:p>
+      <w:pPr>
+        <w:pStyle w:val="ListParagraph"/>
+        <w:numPr>
+          <w:ilvl w:val="3"/>
+          <w:numId w:val="2"/>
+        </w:numPr>
+        <w:spacing w:after="120"/>
+        <w:rPr>
+          <w:sz w:val="22"/>
+          <w:szCs w:val="36"/>
+        </w:rPr>
+      </w:pPr>
+      <w:r>
+        <w:rPr>
+          <w:sz w:val="22"/>
+          <w:szCs w:val="36"/>
+        </w:rPr>
+        <w:t xml:space="preserve">    Design Feedback</w:t>
+      </w:r>
+    </w:p>
+    <w:p>
+      <w:pPr>
+        <w:pStyle w:val="ListParagraph"/>
+        <w:numPr>
+          <w:ilvl w:val="3"/>
+          <w:numId w:val="2"/>
+        </w:numPr>
+        <w:spacing w:after="120"/>
+        <w:rPr>
+          <w:sz w:val="22"/>
+          <w:szCs w:val="36"/>
+        </w:rPr>
+      </w:pPr>
+      <w:r>
+        <w:rPr>
+          <w:sz w:val="22"/>
+          <w:szCs w:val="36"/>
+        </w:rPr>
+        <w:t xml:space="preserve">    Functionality Feedback </w:t>
+      </w:r>
+    </w:p>
+    <w:p>
+      <w:pPr>
+        <w:pStyle w:val="ListParagraph"/>
+        <w:numPr>
+          <w:ilvl w:val="3"/>
+          <w:numId w:val="2"/>
+        </w:numPr>
+        <w:spacing w:after="120"/>
+        <w:rPr>
+          <w:sz w:val="22"/>
+          <w:szCs w:val="36"/>
+        </w:rPr>
+      </w:pPr>
+      <w:r>
+        <w:rPr>
+          <w:sz w:val="22"/>
+          <w:szCs w:val="36"/>
+        </w:rPr>
+        <w:t xml:space="preserve">    Overall Engagement </w:t>
       </w:r>
     </w:p>
     <w:p>
@@ -1311,7 +1598,50 @@
           <w:sz w:val="22"/>
           <w:szCs w:val="36"/>
         </w:rPr>
-        <w:t xml:space="preserve">    QR tracking with bit.ly</w:t>
+        <w:t xml:space="preserve">    Hopefully evaluation from the original blog makers</w:t>
+      </w:r>
+    </w:p>
+    <w:p>
+      <w:pPr>
+        <w:pStyle w:val="ListParagraph"/>
+        <w:spacing w:after="120"/>
+        <w:ind w:left="360"/>
+        <w:rPr>
+          <w:sz w:val="22"/>
+          <w:szCs w:val="36"/>
+        </w:rPr>
+      </w:pPr>
+    </w:p>
+    <w:p>
+      <w:pPr>
+        <w:pStyle w:val="ListParagraph"/>
+        <w:spacing w:after="120"/>
+        <w:ind w:left="360"/>
+        <w:rPr>
+          <w:sz w:val="22"/>
+          <w:szCs w:val="36"/>
+        </w:rPr>
+      </w:pPr>
+    </w:p>
+    <w:p>
+      <w:pPr>
+        <w:pStyle w:val="ListParagraph"/>
+        <w:numPr>
+          <w:ilvl w:val="0"/>
+          <w:numId w:val="2"/>
+        </w:numPr>
+        <w:spacing w:after="120"/>
+        <w:rPr>
+          <w:sz w:val="22"/>
+          <w:szCs w:val="36"/>
+        </w:rPr>
+      </w:pPr>
+      <w:r>
+        <w:rPr>
+          <w:sz w:val="22"/>
+          <w:szCs w:val="36"/>
+        </w:rPr>
+        <w:t>Conclusion</w:t>
       </w:r>
     </w:p>
     <w:p>
@@ -1332,70 +1662,7 @@
           <w:sz w:val="22"/>
           <w:szCs w:val="36"/>
         </w:rPr>
-        <w:t xml:space="preserve">    User Feedback</w:t>
-      </w:r>
-    </w:p>
-    <w:p>
-      <w:pPr>
-        <w:pStyle w:val="ListParagraph"/>
-        <w:numPr>
-          <w:ilvl w:val="2"/>
-          <w:numId w:val="2"/>
-        </w:numPr>
-        <w:spacing w:after="120"/>
-        <w:rPr>
-          <w:sz w:val="22"/>
-          <w:szCs w:val="36"/>
-        </w:rPr>
-      </w:pPr>
-      <w:r>
-        <w:rPr>
-          <w:sz w:val="22"/>
-          <w:szCs w:val="36"/>
-        </w:rPr>
-        <w:t xml:space="preserve">    Design Feedback</w:t>
-      </w:r>
-    </w:p>
-    <w:p>
-      <w:pPr>
-        <w:pStyle w:val="ListParagraph"/>
-        <w:numPr>
-          <w:ilvl w:val="2"/>
-          <w:numId w:val="2"/>
-        </w:numPr>
-        <w:spacing w:after="120"/>
-        <w:rPr>
-          <w:sz w:val="22"/>
-          <w:szCs w:val="36"/>
-        </w:rPr>
-      </w:pPr>
-      <w:r>
-        <w:rPr>
-          <w:sz w:val="22"/>
-          <w:szCs w:val="36"/>
-        </w:rPr>
-        <w:t xml:space="preserve">    Functionality Feedback </w:t>
-      </w:r>
-    </w:p>
-    <w:p>
-      <w:pPr>
-        <w:pStyle w:val="ListParagraph"/>
-        <w:numPr>
-          <w:ilvl w:val="2"/>
-          <w:numId w:val="2"/>
-        </w:numPr>
-        <w:spacing w:after="120"/>
-        <w:rPr>
-          <w:sz w:val="22"/>
-          <w:szCs w:val="36"/>
-        </w:rPr>
-      </w:pPr>
-      <w:r>
-        <w:rPr>
-          <w:sz w:val="22"/>
-          <w:szCs w:val="36"/>
-        </w:rPr>
-        <w:t xml:space="preserve">    Overall Engagement </w:t>
+        <w:t xml:space="preserve">    Successes</w:t>
       </w:r>
     </w:p>
     <w:p>
@@ -1416,50 +1683,7 @@
           <w:sz w:val="22"/>
           <w:szCs w:val="36"/>
         </w:rPr>
-        <w:t xml:space="preserve">    Hopefully evaluation from the original blog makers</w:t>
-      </w:r>
-    </w:p>
-    <w:p>
-      <w:pPr>
-        <w:pStyle w:val="ListParagraph"/>
-        <w:spacing w:after="120"/>
-        <w:ind w:left="360"/>
-        <w:rPr>
-          <w:sz w:val="22"/>
-          <w:szCs w:val="36"/>
-        </w:rPr>
-      </w:pPr>
-    </w:p>
-    <w:p>
-      <w:pPr>
-        <w:pStyle w:val="ListParagraph"/>
-        <w:spacing w:after="120"/>
-        <w:ind w:left="360"/>
-        <w:rPr>
-          <w:sz w:val="22"/>
-          <w:szCs w:val="36"/>
-        </w:rPr>
-      </w:pPr>
-    </w:p>
-    <w:p>
-      <w:pPr>
-        <w:pStyle w:val="ListParagraph"/>
-        <w:numPr>
-          <w:ilvl w:val="0"/>
-          <w:numId w:val="2"/>
-        </w:numPr>
-        <w:spacing w:after="120"/>
-        <w:rPr>
-          <w:sz w:val="22"/>
-          <w:szCs w:val="36"/>
-        </w:rPr>
-      </w:pPr>
-      <w:r>
-        <w:rPr>
-          <w:sz w:val="22"/>
-          <w:szCs w:val="36"/>
-        </w:rPr>
-        <w:t>Conclusion</w:t>
+        <w:t xml:space="preserve">    Failures</w:t>
       </w:r>
     </w:p>
     <w:p>
@@ -1480,7 +1704,7 @@
           <w:sz w:val="22"/>
           <w:szCs w:val="36"/>
         </w:rPr>
-        <w:t xml:space="preserve">    Successes</w:t>
+        <w:t xml:space="preserve">    Future Work</w:t>
       </w:r>
     </w:p>
     <w:p>
@@ -1501,114 +1725,8 @@
           <w:sz w:val="22"/>
           <w:szCs w:val="36"/>
         </w:rPr>
-        <w:t xml:space="preserve">    Failures</w:t>
-      </w:r>
-    </w:p>
-    <w:p>
-      <w:pPr>
-        <w:pStyle w:val="ListParagraph"/>
-        <w:numPr>
-          <w:ilvl w:val="1"/>
-          <w:numId w:val="2"/>
-        </w:numPr>
-        <w:spacing w:after="120"/>
-        <w:rPr>
-          <w:sz w:val="22"/>
-          <w:szCs w:val="36"/>
-        </w:rPr>
-      </w:pPr>
-      <w:r>
-        <w:rPr>
-          <w:sz w:val="22"/>
-          <w:szCs w:val="36"/>
-        </w:rPr>
-        <w:t xml:space="preserve">    Future Work</w:t>
-      </w:r>
-    </w:p>
-    <w:p>
-      <w:pPr>
-        <w:pStyle w:val="ListParagraph"/>
-        <w:numPr>
-          <w:ilvl w:val="1"/>
-          <w:numId w:val="2"/>
-        </w:numPr>
-        <w:spacing w:after="120"/>
-        <w:rPr>
-          <w:sz w:val="22"/>
-          <w:szCs w:val="36"/>
-        </w:rPr>
-      </w:pPr>
-      <w:r>
-        <w:rPr>
-          <w:sz w:val="22"/>
-          <w:szCs w:val="36"/>
-        </w:rPr>
         <w:t xml:space="preserve">    Personal Achievements</w:t>
       </w:r>
-    </w:p>
-    <w:p>
-      <w:pPr>
-        <w:rPr>
-          <w:sz w:val="22"/>
-          <w:szCs w:val="36"/>
-        </w:rPr>
-      </w:pPr>
-    </w:p>
-    <w:p>
-      <w:pPr>
-        <w:rPr>
-          <w:sz w:val="22"/>
-          <w:szCs w:val="36"/>
-        </w:rPr>
-      </w:pPr>
-    </w:p>
-    <w:p>
-      <w:pPr>
-        <w:rPr>
-          <w:sz w:val="22"/>
-          <w:szCs w:val="36"/>
-        </w:rPr>
-      </w:pPr>
-    </w:p>
-    <w:p>
-      <w:pPr>
-        <w:rPr>
-          <w:sz w:val="22"/>
-          <w:szCs w:val="36"/>
-        </w:rPr>
-      </w:pPr>
-    </w:p>
-    <w:p>
-      <w:pPr>
-        <w:rPr>
-          <w:sz w:val="22"/>
-          <w:szCs w:val="36"/>
-        </w:rPr>
-      </w:pPr>
-    </w:p>
-    <w:p>
-      <w:pPr>
-        <w:rPr>
-          <w:sz w:val="22"/>
-          <w:szCs w:val="36"/>
-        </w:rPr>
-      </w:pPr>
-    </w:p>
-    <w:p>
-      <w:pPr>
-        <w:rPr>
-          <w:sz w:val="22"/>
-          <w:szCs w:val="36"/>
-        </w:rPr>
-      </w:pPr>
-    </w:p>
-    <w:p>
-      <w:pPr>
-        <w:rPr>
-          <w:sz w:val="22"/>
-          <w:szCs w:val="36"/>
-        </w:rPr>
-      </w:pPr>
     </w:p>
     <w:p>
       <w:pPr>
@@ -1942,15 +2060,6 @@
           <w:szCs w:val="22"/>
         </w:rPr>
       </w:pPr>
-      <w:r>
-        <w:rPr>
-          <w:rFonts w:ascii="Menlo" w:hAnsi="Menlo" w:cs="Menlo"/>
-          <w:color w:val="000000" w:themeColor="text1"/>
-          <w:sz w:val="22"/>
-          <w:szCs w:val="22"/>
-        </w:rPr>
-        <w:t>.</w:t>
-      </w:r>
     </w:p>
     <w:p>
       <w:pPr>
@@ -1985,7 +2094,7 @@
           <w:sz w:val="22"/>
           <w:szCs w:val="22"/>
         </w:rPr>
-        <w:t>.</w:t>
+        <w:t>.........</w:t>
       </w:r>
     </w:p>
     <w:p>
@@ -2021,7 +2130,7 @@
           <w:sz w:val="22"/>
           <w:szCs w:val="22"/>
         </w:rPr>
-        <w:t>.</w:t>
+        <w:t>----------------------------------------------------------------------</w:t>
       </w:r>
     </w:p>
     <w:p>
@@ -2057,7 +2166,7 @@
           <w:sz w:val="22"/>
           <w:szCs w:val="22"/>
         </w:rPr>
-        <w:t>.</w:t>
+        <w:t>Ran 9 tests in 1.449s</w:t>
       </w:r>
     </w:p>
     <w:p>
@@ -2086,15 +2195,6 @@
           <w:szCs w:val="22"/>
         </w:rPr>
       </w:pPr>
-      <w:r>
-        <w:rPr>
-          <w:rFonts w:ascii="Menlo" w:hAnsi="Menlo" w:cs="Menlo"/>
-          <w:color w:val="000000" w:themeColor="text1"/>
-          <w:sz w:val="22"/>
-          <w:szCs w:val="22"/>
-        </w:rPr>
-        <w:t>Authorizing access to spreadsheet</w:t>
-      </w:r>
     </w:p>
     <w:p>
       <w:pPr>
@@ -2122,15 +2222,37 @@
           <w:szCs w:val="22"/>
         </w:rPr>
       </w:pPr>
-      <w:r>
-        <w:rPr>
-          <w:rFonts w:ascii="Menlo" w:hAnsi="Menlo" w:cs="Menlo"/>
-          <w:color w:val="000000" w:themeColor="text1"/>
-          <w:sz w:val="22"/>
-          <w:szCs w:val="22"/>
-        </w:rPr>
-        <w:t>Opening spreadsheet</w:t>
-      </w:r>
+    </w:p>
+    <w:p>
+      <w:pPr>
+        <w:rPr>
+          <w:rFonts w:ascii="Menlo" w:hAnsi="Menlo" w:cs="Menlo"/>
+          <w:color w:val="000000" w:themeColor="text1"/>
+          <w:sz w:val="22"/>
+          <w:szCs w:val="22"/>
+        </w:rPr>
+      </w:pPr>
+      <w:r>
+        <w:rPr>
+          <w:rFonts w:ascii="Menlo" w:hAnsi="Menlo" w:cs="Menlo"/>
+          <w:color w:val="000000" w:themeColor="text1"/>
+          <w:sz w:val="22"/>
+          <w:szCs w:val="22"/>
+        </w:rPr>
+        <w:t>OK</w:t>
+      </w:r>
+    </w:p>
+    <w:p>
+      <w:pPr>
+        <w:rPr>
+          <w:b/>
+          <w:bCs/>
+          <w:color w:val="000000" w:themeColor="text1"/>
+          <w:sz w:val="22"/>
+          <w:szCs w:val="36"/>
+          <w:u w:val="single"/>
+        </w:rPr>
+      </w:pPr>
     </w:p>
     <w:p>
       <w:pPr>
@@ -2165,8 +2287,39 @@
           <w:sz w:val="22"/>
           <w:szCs w:val="22"/>
         </w:rPr>
-        <w:t>Creating CSV file from spreadsheet</w:t>
-      </w:r>
+        <w:t xml:space="preserve">Name                     </w:t>
+      </w:r>
+      <w:proofErr w:type="spellStart"/>
+      <w:r>
+        <w:rPr>
+          <w:rFonts w:ascii="Menlo" w:hAnsi="Menlo" w:cs="Menlo"/>
+          <w:color w:val="000000" w:themeColor="text1"/>
+          <w:sz w:val="22"/>
+          <w:szCs w:val="22"/>
+        </w:rPr>
+        <w:t>Stmts</w:t>
+      </w:r>
+      <w:proofErr w:type="spellEnd"/>
+      <w:r>
+        <w:rPr>
+          <w:rFonts w:ascii="Menlo" w:hAnsi="Menlo" w:cs="Menlo"/>
+          <w:color w:val="000000" w:themeColor="text1"/>
+          <w:sz w:val="22"/>
+          <w:szCs w:val="22"/>
+        </w:rPr>
+        <w:t xml:space="preserve">   </w:t>
+      </w:r>
+      <w:proofErr w:type="gramStart"/>
+      <w:r>
+        <w:rPr>
+          <w:rFonts w:ascii="Menlo" w:hAnsi="Menlo" w:cs="Menlo"/>
+          <w:color w:val="000000" w:themeColor="text1"/>
+          <w:sz w:val="22"/>
+          <w:szCs w:val="22"/>
+        </w:rPr>
+        <w:t>Miss  Cover</w:t>
+      </w:r>
+      <w:proofErr w:type="gramEnd"/>
     </w:p>
     <w:p>
       <w:pPr>
@@ -2201,7 +2354,7 @@
           <w:sz w:val="22"/>
           <w:szCs w:val="22"/>
         </w:rPr>
-        <w:t>.</w:t>
+        <w:t>--------------------------------------------</w:t>
       </w:r>
     </w:p>
     <w:p>
@@ -2237,7 +2390,7 @@
           <w:sz w:val="22"/>
           <w:szCs w:val="22"/>
         </w:rPr>
-        <w:t>.</w:t>
+        <w:t>lib/__init__.py             60     50    17%</w:t>
       </w:r>
     </w:p>
     <w:p>
@@ -2273,7 +2426,7 @@
           <w:sz w:val="22"/>
           <w:szCs w:val="22"/>
         </w:rPr>
-        <w:t>.</w:t>
+        <w:t>parser.py                   42     15    64%</w:t>
       </w:r>
     </w:p>
     <w:p>
@@ -2309,7 +2462,7 @@
           <w:sz w:val="22"/>
           <w:szCs w:val="22"/>
         </w:rPr>
-        <w:t>Creating CSV file from spreadsheet</w:t>
+        <w:t>selector.py                 75     50    33%</w:t>
       </w:r>
     </w:p>
     <w:p>
@@ -2345,7 +2498,7 @@
           <w:sz w:val="22"/>
           <w:szCs w:val="22"/>
         </w:rPr>
-        <w:t>Your csv file has been saved in Events/test.csv</w:t>
+        <w:t>tests/test_parser.py        39      1    97%</w:t>
       </w:r>
     </w:p>
     <w:p>
@@ -2381,7 +2534,7 @@
           <w:sz w:val="22"/>
           <w:szCs w:val="22"/>
         </w:rPr>
-        <w:t>.</w:t>
+        <w:t>tests/test_selector.py      33      1    97%</w:t>
       </w:r>
     </w:p>
     <w:p>
@@ -2417,7 +2570,7 @@
           <w:sz w:val="22"/>
           <w:szCs w:val="22"/>
         </w:rPr>
-        <w:t>----------------------------------------------------------------------</w:t>
+        <w:t>--------------------------------------------</w:t>
       </w:r>
     </w:p>
     <w:p>
@@ -2453,7 +2606,7 @@
           <w:sz w:val="22"/>
           <w:szCs w:val="22"/>
         </w:rPr>
-        <w:t>Ran 8 tests in 1.292s</w:t>
+        <w:t>TOTAL                      249    117    53%</w:t>
       </w:r>
     </w:p>
     <w:p>
@@ -2485,37 +2638,6 @@
     </w:p>
     <w:p>
       <w:pPr>
-        <w:rPr>
-          <w:rFonts w:ascii="Menlo" w:hAnsi="Menlo" w:cs="Menlo"/>
-          <w:color w:val="000000" w:themeColor="text1"/>
-          <w:sz w:val="22"/>
-          <w:szCs w:val="22"/>
-        </w:rPr>
-      </w:pPr>
-      <w:r>
-        <w:rPr>
-          <w:rFonts w:ascii="Menlo" w:hAnsi="Menlo" w:cs="Menlo"/>
-          <w:color w:val="000000" w:themeColor="text1"/>
-          <w:sz w:val="22"/>
-          <w:szCs w:val="22"/>
-        </w:rPr>
-        <w:t>OK</w:t>
-      </w:r>
-    </w:p>
-    <w:p>
-      <w:pPr>
-        <w:rPr>
-          <w:b/>
-          <w:bCs/>
-          <w:color w:val="000000" w:themeColor="text1"/>
-          <w:sz w:val="22"/>
-          <w:szCs w:val="36"/>
-          <w:u w:val="single"/>
-        </w:rPr>
-      </w:pPr>
-    </w:p>
-    <w:p>
-      <w:pPr>
         <w:tabs>
           <w:tab w:val="left" w:pos="560"/>
           <w:tab w:val="left" w:pos="1120"/>
@@ -2540,15 +2662,6 @@
           <w:szCs w:val="22"/>
         </w:rPr>
       </w:pPr>
-      <w:r>
-        <w:rPr>
-          <w:rFonts w:ascii="Menlo" w:hAnsi="Menlo" w:cs="Menlo"/>
-          <w:color w:val="000000" w:themeColor="text1"/>
-          <w:sz w:val="22"/>
-          <w:szCs w:val="22"/>
-        </w:rPr>
-        <w:t>--------------------------------------------</w:t>
-      </w:r>
     </w:p>
     <w:p>
       <w:pPr>
@@ -2576,15 +2689,6 @@
           <w:szCs w:val="22"/>
         </w:rPr>
       </w:pPr>
-      <w:r>
-        <w:rPr>
-          <w:rFonts w:ascii="Menlo" w:hAnsi="Menlo" w:cs="Menlo"/>
-          <w:color w:val="000000" w:themeColor="text1"/>
-          <w:sz w:val="22"/>
-          <w:szCs w:val="22"/>
-        </w:rPr>
-        <w:t>lib/__init__.py             60     50    17%</w:t>
-      </w:r>
     </w:p>
     <w:p>
       <w:pPr>
@@ -2619,7 +2723,27 @@
           <w:sz w:val="22"/>
           <w:szCs w:val="22"/>
         </w:rPr>
-        <w:t>parser.py                   42     15    64%</w:t>
+        <w:t xml:space="preserve">coverage </w:t>
+      </w:r>
+      <w:proofErr w:type="gramStart"/>
+      <w:r>
+        <w:rPr>
+          <w:rFonts w:ascii="Menlo" w:hAnsi="Menlo" w:cs="Menlo"/>
+          <w:color w:val="000000" w:themeColor="text1"/>
+          <w:sz w:val="22"/>
+          <w:szCs w:val="22"/>
+        </w:rPr>
+        <w:t>run -m</w:t>
+      </w:r>
+      <w:proofErr w:type="gramEnd"/>
+      <w:r>
+        <w:rPr>
+          <w:rFonts w:ascii="Menlo" w:hAnsi="Menlo" w:cs="Menlo"/>
+          <w:color w:val="000000" w:themeColor="text1"/>
+          <w:sz w:val="22"/>
+          <w:szCs w:val="22"/>
+        </w:rPr>
+        <w:t xml:space="preserve"> unittest2 discover tests test_creatorGUI.py</w:t>
       </w:r>
     </w:p>
     <w:p>
@@ -2648,15 +2772,6 @@
           <w:szCs w:val="22"/>
         </w:rPr>
       </w:pPr>
-      <w:r>
-        <w:rPr>
-          <w:rFonts w:ascii="Menlo" w:hAnsi="Menlo" w:cs="Menlo"/>
-          <w:color w:val="000000" w:themeColor="text1"/>
-          <w:sz w:val="22"/>
-          <w:szCs w:val="22"/>
-        </w:rPr>
-        <w:t>selector.py                 75     50    33%</w:t>
-      </w:r>
     </w:p>
     <w:p>
       <w:pPr>
@@ -2691,7 +2806,7 @@
           <w:sz w:val="22"/>
           <w:szCs w:val="22"/>
         </w:rPr>
-        <w:t>tests/test_parser.py        39      1    97%</w:t>
+        <w:t>...................</w:t>
       </w:r>
     </w:p>
     <w:p>
@@ -2727,7 +2842,7 @@
           <w:sz w:val="22"/>
           <w:szCs w:val="22"/>
         </w:rPr>
-        <w:t>tests/test_selector.py      28      1    96%</w:t>
+        <w:t>----------------------------------------------------------------------</w:t>
       </w:r>
     </w:p>
     <w:p>
@@ -2763,11 +2878,635 @@
           <w:sz w:val="22"/>
           <w:szCs w:val="22"/>
         </w:rPr>
-        <w:t>--------------------------------------------</w:t>
-      </w:r>
-    </w:p>
-    <w:p>
-      <w:pPr>
+        <w:t>Ran 19 tests in 46.236s</w:t>
+      </w:r>
+    </w:p>
+    <w:p>
+      <w:pPr>
+        <w:tabs>
+          <w:tab w:val="left" w:pos="560"/>
+          <w:tab w:val="left" w:pos="1120"/>
+          <w:tab w:val="left" w:pos="1680"/>
+          <w:tab w:val="left" w:pos="2240"/>
+          <w:tab w:val="left" w:pos="2800"/>
+          <w:tab w:val="left" w:pos="3360"/>
+          <w:tab w:val="left" w:pos="3920"/>
+          <w:tab w:val="left" w:pos="4480"/>
+          <w:tab w:val="left" w:pos="5040"/>
+          <w:tab w:val="left" w:pos="5600"/>
+          <w:tab w:val="left" w:pos="6160"/>
+          <w:tab w:val="left" w:pos="6720"/>
+        </w:tabs>
+        <w:autoSpaceDE w:val="0"/>
+        <w:autoSpaceDN w:val="0"/>
+        <w:adjustRightInd w:val="0"/>
+        <w:rPr>
+          <w:rFonts w:ascii="Menlo" w:hAnsi="Menlo" w:cs="Menlo"/>
+          <w:color w:val="000000" w:themeColor="text1"/>
+          <w:sz w:val="22"/>
+          <w:szCs w:val="22"/>
+        </w:rPr>
+      </w:pPr>
+    </w:p>
+    <w:p>
+      <w:pPr>
+        <w:tabs>
+          <w:tab w:val="left" w:pos="560"/>
+          <w:tab w:val="left" w:pos="1120"/>
+          <w:tab w:val="left" w:pos="1680"/>
+          <w:tab w:val="left" w:pos="2240"/>
+          <w:tab w:val="left" w:pos="2800"/>
+          <w:tab w:val="left" w:pos="3360"/>
+          <w:tab w:val="left" w:pos="3920"/>
+          <w:tab w:val="left" w:pos="4480"/>
+          <w:tab w:val="left" w:pos="5040"/>
+          <w:tab w:val="left" w:pos="5600"/>
+          <w:tab w:val="left" w:pos="6160"/>
+          <w:tab w:val="left" w:pos="6720"/>
+        </w:tabs>
+        <w:autoSpaceDE w:val="0"/>
+        <w:autoSpaceDN w:val="0"/>
+        <w:adjustRightInd w:val="0"/>
+        <w:rPr>
+          <w:rFonts w:ascii="Menlo" w:hAnsi="Menlo" w:cs="Menlo"/>
+          <w:color w:val="000000" w:themeColor="text1"/>
+          <w:sz w:val="22"/>
+          <w:szCs w:val="22"/>
+        </w:rPr>
+      </w:pPr>
+      <w:r>
+        <w:rPr>
+          <w:rFonts w:ascii="Menlo" w:hAnsi="Menlo" w:cs="Menlo"/>
+          <w:color w:val="000000" w:themeColor="text1"/>
+          <w:sz w:val="22"/>
+          <w:szCs w:val="22"/>
+        </w:rPr>
+        <w:t>OK</w:t>
+      </w:r>
+    </w:p>
+    <w:p>
+      <w:pPr>
+        <w:tabs>
+          <w:tab w:val="left" w:pos="560"/>
+          <w:tab w:val="left" w:pos="1120"/>
+          <w:tab w:val="left" w:pos="1680"/>
+          <w:tab w:val="left" w:pos="2240"/>
+          <w:tab w:val="left" w:pos="2800"/>
+          <w:tab w:val="left" w:pos="3360"/>
+          <w:tab w:val="left" w:pos="3920"/>
+          <w:tab w:val="left" w:pos="4480"/>
+          <w:tab w:val="left" w:pos="5040"/>
+          <w:tab w:val="left" w:pos="5600"/>
+          <w:tab w:val="left" w:pos="6160"/>
+          <w:tab w:val="left" w:pos="6720"/>
+        </w:tabs>
+        <w:autoSpaceDE w:val="0"/>
+        <w:autoSpaceDN w:val="0"/>
+        <w:adjustRightInd w:val="0"/>
+        <w:rPr>
+          <w:rFonts w:ascii="Menlo" w:hAnsi="Menlo" w:cs="Menlo"/>
+          <w:color w:val="000000" w:themeColor="text1"/>
+          <w:sz w:val="22"/>
+          <w:szCs w:val="22"/>
+        </w:rPr>
+      </w:pPr>
+    </w:p>
+    <w:p>
+      <w:pPr>
+        <w:tabs>
+          <w:tab w:val="left" w:pos="560"/>
+          <w:tab w:val="left" w:pos="1120"/>
+          <w:tab w:val="left" w:pos="1680"/>
+          <w:tab w:val="left" w:pos="2240"/>
+          <w:tab w:val="left" w:pos="2800"/>
+          <w:tab w:val="left" w:pos="3360"/>
+          <w:tab w:val="left" w:pos="3920"/>
+          <w:tab w:val="left" w:pos="4480"/>
+          <w:tab w:val="left" w:pos="5040"/>
+          <w:tab w:val="left" w:pos="5600"/>
+          <w:tab w:val="left" w:pos="6160"/>
+          <w:tab w:val="left" w:pos="6720"/>
+        </w:tabs>
+        <w:autoSpaceDE w:val="0"/>
+        <w:autoSpaceDN w:val="0"/>
+        <w:adjustRightInd w:val="0"/>
+        <w:rPr>
+          <w:rFonts w:ascii="Menlo" w:hAnsi="Menlo" w:cs="Menlo"/>
+          <w:color w:val="000000" w:themeColor="text1"/>
+          <w:sz w:val="22"/>
+          <w:szCs w:val="22"/>
+        </w:rPr>
+      </w:pPr>
+    </w:p>
+    <w:p>
+      <w:pPr>
+        <w:tabs>
+          <w:tab w:val="left" w:pos="560"/>
+          <w:tab w:val="left" w:pos="1120"/>
+          <w:tab w:val="left" w:pos="1680"/>
+          <w:tab w:val="left" w:pos="2240"/>
+          <w:tab w:val="left" w:pos="2800"/>
+          <w:tab w:val="left" w:pos="3360"/>
+          <w:tab w:val="left" w:pos="3920"/>
+          <w:tab w:val="left" w:pos="4480"/>
+          <w:tab w:val="left" w:pos="5040"/>
+          <w:tab w:val="left" w:pos="5600"/>
+          <w:tab w:val="left" w:pos="6160"/>
+          <w:tab w:val="left" w:pos="6720"/>
+        </w:tabs>
+        <w:autoSpaceDE w:val="0"/>
+        <w:autoSpaceDN w:val="0"/>
+        <w:adjustRightInd w:val="0"/>
+        <w:rPr>
+          <w:rFonts w:ascii="Menlo" w:hAnsi="Menlo" w:cs="Menlo"/>
+          <w:color w:val="000000" w:themeColor="text1"/>
+          <w:sz w:val="22"/>
+          <w:szCs w:val="22"/>
+        </w:rPr>
+      </w:pPr>
+    </w:p>
+    <w:p>
+      <w:pPr>
+        <w:tabs>
+          <w:tab w:val="left" w:pos="560"/>
+          <w:tab w:val="left" w:pos="1120"/>
+          <w:tab w:val="left" w:pos="1680"/>
+          <w:tab w:val="left" w:pos="2240"/>
+          <w:tab w:val="left" w:pos="2800"/>
+          <w:tab w:val="left" w:pos="3360"/>
+          <w:tab w:val="left" w:pos="3920"/>
+          <w:tab w:val="left" w:pos="4480"/>
+          <w:tab w:val="left" w:pos="5040"/>
+          <w:tab w:val="left" w:pos="5600"/>
+          <w:tab w:val="left" w:pos="6160"/>
+          <w:tab w:val="left" w:pos="6720"/>
+        </w:tabs>
+        <w:autoSpaceDE w:val="0"/>
+        <w:autoSpaceDN w:val="0"/>
+        <w:adjustRightInd w:val="0"/>
+        <w:rPr>
+          <w:rFonts w:ascii="Menlo" w:hAnsi="Menlo" w:cs="Menlo"/>
+          <w:color w:val="000000" w:themeColor="text1"/>
+          <w:sz w:val="22"/>
+          <w:szCs w:val="22"/>
+        </w:rPr>
+      </w:pPr>
+      <w:r>
+        <w:rPr>
+          <w:rFonts w:ascii="Menlo" w:hAnsi="Menlo" w:cs="Menlo"/>
+          <w:color w:val="000000" w:themeColor="text1"/>
+          <w:sz w:val="22"/>
+          <w:szCs w:val="22"/>
+        </w:rPr>
+        <w:t xml:space="preserve">Name                       </w:t>
+      </w:r>
+      <w:proofErr w:type="spellStart"/>
+      <w:r>
+        <w:rPr>
+          <w:rFonts w:ascii="Menlo" w:hAnsi="Menlo" w:cs="Menlo"/>
+          <w:color w:val="000000" w:themeColor="text1"/>
+          <w:sz w:val="22"/>
+          <w:szCs w:val="22"/>
+        </w:rPr>
+        <w:t>Stmts</w:t>
+      </w:r>
+      <w:proofErr w:type="spellEnd"/>
+      <w:r>
+        <w:rPr>
+          <w:rFonts w:ascii="Menlo" w:hAnsi="Menlo" w:cs="Menlo"/>
+          <w:color w:val="000000" w:themeColor="text1"/>
+          <w:sz w:val="22"/>
+          <w:szCs w:val="22"/>
+        </w:rPr>
+        <w:t xml:space="preserve">   </w:t>
+      </w:r>
+      <w:proofErr w:type="gramStart"/>
+      <w:r>
+        <w:rPr>
+          <w:rFonts w:ascii="Menlo" w:hAnsi="Menlo" w:cs="Menlo"/>
+          <w:color w:val="000000" w:themeColor="text1"/>
+          <w:sz w:val="22"/>
+          <w:szCs w:val="22"/>
+        </w:rPr>
+        <w:t>Miss  Cover</w:t>
+      </w:r>
+      <w:proofErr w:type="gramEnd"/>
+    </w:p>
+    <w:p>
+      <w:pPr>
+        <w:tabs>
+          <w:tab w:val="left" w:pos="560"/>
+          <w:tab w:val="left" w:pos="1120"/>
+          <w:tab w:val="left" w:pos="1680"/>
+          <w:tab w:val="left" w:pos="2240"/>
+          <w:tab w:val="left" w:pos="2800"/>
+          <w:tab w:val="left" w:pos="3360"/>
+          <w:tab w:val="left" w:pos="3920"/>
+          <w:tab w:val="left" w:pos="4480"/>
+          <w:tab w:val="left" w:pos="5040"/>
+          <w:tab w:val="left" w:pos="5600"/>
+          <w:tab w:val="left" w:pos="6160"/>
+          <w:tab w:val="left" w:pos="6720"/>
+        </w:tabs>
+        <w:autoSpaceDE w:val="0"/>
+        <w:autoSpaceDN w:val="0"/>
+        <w:adjustRightInd w:val="0"/>
+        <w:rPr>
+          <w:rFonts w:ascii="Menlo" w:hAnsi="Menlo" w:cs="Menlo"/>
+          <w:color w:val="000000" w:themeColor="text1"/>
+          <w:sz w:val="22"/>
+          <w:szCs w:val="22"/>
+        </w:rPr>
+      </w:pPr>
+      <w:r>
+        <w:rPr>
+          <w:rFonts w:ascii="Menlo" w:hAnsi="Menlo" w:cs="Menlo"/>
+          <w:color w:val="000000" w:themeColor="text1"/>
+          <w:sz w:val="22"/>
+          <w:szCs w:val="22"/>
+        </w:rPr>
+        <w:t>----------------------------------------------</w:t>
+      </w:r>
+    </w:p>
+    <w:p>
+      <w:pPr>
+        <w:tabs>
+          <w:tab w:val="left" w:pos="560"/>
+          <w:tab w:val="left" w:pos="1120"/>
+          <w:tab w:val="left" w:pos="1680"/>
+          <w:tab w:val="left" w:pos="2240"/>
+          <w:tab w:val="left" w:pos="2800"/>
+          <w:tab w:val="left" w:pos="3360"/>
+          <w:tab w:val="left" w:pos="3920"/>
+          <w:tab w:val="left" w:pos="4480"/>
+          <w:tab w:val="left" w:pos="5040"/>
+          <w:tab w:val="left" w:pos="5600"/>
+          <w:tab w:val="left" w:pos="6160"/>
+          <w:tab w:val="left" w:pos="6720"/>
+        </w:tabs>
+        <w:autoSpaceDE w:val="0"/>
+        <w:autoSpaceDN w:val="0"/>
+        <w:adjustRightInd w:val="0"/>
+        <w:rPr>
+          <w:rFonts w:ascii="Menlo" w:hAnsi="Menlo" w:cs="Menlo"/>
+          <w:color w:val="000000" w:themeColor="text1"/>
+          <w:sz w:val="22"/>
+          <w:szCs w:val="22"/>
+        </w:rPr>
+      </w:pPr>
+      <w:r>
+        <w:rPr>
+          <w:rFonts w:ascii="Menlo" w:hAnsi="Menlo" w:cs="Menlo"/>
+          <w:color w:val="000000" w:themeColor="text1"/>
+          <w:sz w:val="22"/>
+          <w:szCs w:val="22"/>
+        </w:rPr>
+        <w:t>callirhoe.py                 137    122    11%</w:t>
+      </w:r>
+    </w:p>
+    <w:p>
+      <w:pPr>
+        <w:tabs>
+          <w:tab w:val="left" w:pos="560"/>
+          <w:tab w:val="left" w:pos="1120"/>
+          <w:tab w:val="left" w:pos="1680"/>
+          <w:tab w:val="left" w:pos="2240"/>
+          <w:tab w:val="left" w:pos="2800"/>
+          <w:tab w:val="left" w:pos="3360"/>
+          <w:tab w:val="left" w:pos="3920"/>
+          <w:tab w:val="left" w:pos="4480"/>
+          <w:tab w:val="left" w:pos="5040"/>
+          <w:tab w:val="left" w:pos="5600"/>
+          <w:tab w:val="left" w:pos="6160"/>
+          <w:tab w:val="left" w:pos="6720"/>
+        </w:tabs>
+        <w:autoSpaceDE w:val="0"/>
+        <w:autoSpaceDN w:val="0"/>
+        <w:adjustRightInd w:val="0"/>
+        <w:rPr>
+          <w:rFonts w:ascii="Menlo" w:hAnsi="Menlo" w:cs="Menlo"/>
+          <w:color w:val="000000" w:themeColor="text1"/>
+          <w:sz w:val="22"/>
+          <w:szCs w:val="22"/>
+        </w:rPr>
+      </w:pPr>
+      <w:r>
+        <w:rPr>
+          <w:rFonts w:ascii="Menlo" w:hAnsi="Menlo" w:cs="Menlo"/>
+          <w:color w:val="000000" w:themeColor="text1"/>
+          <w:sz w:val="22"/>
+          <w:szCs w:val="22"/>
+        </w:rPr>
+        <w:t>calmagick.py                 345    111    68%</w:t>
+      </w:r>
+    </w:p>
+    <w:p>
+      <w:pPr>
+        <w:tabs>
+          <w:tab w:val="left" w:pos="560"/>
+          <w:tab w:val="left" w:pos="1120"/>
+          <w:tab w:val="left" w:pos="1680"/>
+          <w:tab w:val="left" w:pos="2240"/>
+          <w:tab w:val="left" w:pos="2800"/>
+          <w:tab w:val="left" w:pos="3360"/>
+          <w:tab w:val="left" w:pos="3920"/>
+          <w:tab w:val="left" w:pos="4480"/>
+          <w:tab w:val="left" w:pos="5040"/>
+          <w:tab w:val="left" w:pos="5600"/>
+          <w:tab w:val="left" w:pos="6160"/>
+          <w:tab w:val="left" w:pos="6720"/>
+        </w:tabs>
+        <w:autoSpaceDE w:val="0"/>
+        <w:autoSpaceDN w:val="0"/>
+        <w:adjustRightInd w:val="0"/>
+        <w:rPr>
+          <w:rFonts w:ascii="Menlo" w:hAnsi="Menlo" w:cs="Menlo"/>
+          <w:color w:val="000000" w:themeColor="text1"/>
+          <w:sz w:val="22"/>
+          <w:szCs w:val="22"/>
+        </w:rPr>
+      </w:pPr>
+      <w:r>
+        <w:rPr>
+          <w:rFonts w:ascii="Menlo" w:hAnsi="Menlo" w:cs="Menlo"/>
+          <w:color w:val="000000" w:themeColor="text1"/>
+          <w:sz w:val="22"/>
+          <w:szCs w:val="22"/>
+        </w:rPr>
+        <w:t>creatorGUI.py                126     35    72%</w:t>
+      </w:r>
+    </w:p>
+    <w:p>
+      <w:pPr>
+        <w:tabs>
+          <w:tab w:val="left" w:pos="560"/>
+          <w:tab w:val="left" w:pos="1120"/>
+          <w:tab w:val="left" w:pos="1680"/>
+          <w:tab w:val="left" w:pos="2240"/>
+          <w:tab w:val="left" w:pos="2800"/>
+          <w:tab w:val="left" w:pos="3360"/>
+          <w:tab w:val="left" w:pos="3920"/>
+          <w:tab w:val="left" w:pos="4480"/>
+          <w:tab w:val="left" w:pos="5040"/>
+          <w:tab w:val="left" w:pos="5600"/>
+          <w:tab w:val="left" w:pos="6160"/>
+          <w:tab w:val="left" w:pos="6720"/>
+        </w:tabs>
+        <w:autoSpaceDE w:val="0"/>
+        <w:autoSpaceDN w:val="0"/>
+        <w:adjustRightInd w:val="0"/>
+        <w:rPr>
+          <w:rFonts w:ascii="Menlo" w:hAnsi="Menlo" w:cs="Menlo"/>
+          <w:color w:val="000000" w:themeColor="text1"/>
+          <w:sz w:val="22"/>
+          <w:szCs w:val="22"/>
+        </w:rPr>
+      </w:pPr>
+      <w:r>
+        <w:rPr>
+          <w:rFonts w:ascii="Menlo" w:hAnsi="Menlo" w:cs="Menlo"/>
+          <w:color w:val="000000" w:themeColor="text1"/>
+          <w:sz w:val="22"/>
+          <w:szCs w:val="22"/>
+        </w:rPr>
+        <w:t>lib/__init__.py               60     39    35%</w:t>
+      </w:r>
+    </w:p>
+    <w:p>
+      <w:pPr>
+        <w:tabs>
+          <w:tab w:val="left" w:pos="560"/>
+          <w:tab w:val="left" w:pos="1120"/>
+          <w:tab w:val="left" w:pos="1680"/>
+          <w:tab w:val="left" w:pos="2240"/>
+          <w:tab w:val="left" w:pos="2800"/>
+          <w:tab w:val="left" w:pos="3360"/>
+          <w:tab w:val="left" w:pos="3920"/>
+          <w:tab w:val="left" w:pos="4480"/>
+          <w:tab w:val="left" w:pos="5040"/>
+          <w:tab w:val="left" w:pos="5600"/>
+          <w:tab w:val="left" w:pos="6160"/>
+          <w:tab w:val="left" w:pos="6720"/>
+        </w:tabs>
+        <w:autoSpaceDE w:val="0"/>
+        <w:autoSpaceDN w:val="0"/>
+        <w:adjustRightInd w:val="0"/>
+        <w:rPr>
+          <w:rFonts w:ascii="Menlo" w:hAnsi="Menlo" w:cs="Menlo"/>
+          <w:color w:val="000000" w:themeColor="text1"/>
+          <w:sz w:val="22"/>
+          <w:szCs w:val="22"/>
+        </w:rPr>
+      </w:pPr>
+      <w:r>
+        <w:rPr>
+          <w:rFonts w:ascii="Menlo" w:hAnsi="Menlo" w:cs="Menlo"/>
+          <w:color w:val="000000" w:themeColor="text1"/>
+          <w:sz w:val="22"/>
+          <w:szCs w:val="22"/>
+        </w:rPr>
+        <w:t>lib/geom.py                  101     65    36%</w:t>
+      </w:r>
+    </w:p>
+    <w:p>
+      <w:pPr>
+        <w:tabs>
+          <w:tab w:val="left" w:pos="560"/>
+          <w:tab w:val="left" w:pos="1120"/>
+          <w:tab w:val="left" w:pos="1680"/>
+          <w:tab w:val="left" w:pos="2240"/>
+          <w:tab w:val="left" w:pos="2800"/>
+          <w:tab w:val="left" w:pos="3360"/>
+          <w:tab w:val="left" w:pos="3920"/>
+          <w:tab w:val="left" w:pos="4480"/>
+          <w:tab w:val="left" w:pos="5040"/>
+          <w:tab w:val="left" w:pos="5600"/>
+          <w:tab w:val="left" w:pos="6160"/>
+          <w:tab w:val="left" w:pos="6720"/>
+        </w:tabs>
+        <w:autoSpaceDE w:val="0"/>
+        <w:autoSpaceDN w:val="0"/>
+        <w:adjustRightInd w:val="0"/>
+        <w:rPr>
+          <w:rFonts w:ascii="Menlo" w:hAnsi="Menlo" w:cs="Menlo"/>
+          <w:color w:val="000000" w:themeColor="text1"/>
+          <w:sz w:val="22"/>
+          <w:szCs w:val="22"/>
+        </w:rPr>
+      </w:pPr>
+      <w:r>
+        <w:rPr>
+          <w:rFonts w:ascii="Menlo" w:hAnsi="Menlo" w:cs="Menlo"/>
+          <w:color w:val="000000" w:themeColor="text1"/>
+          <w:sz w:val="22"/>
+          <w:szCs w:val="22"/>
+        </w:rPr>
+        <w:t>lib/holiday.py               227    201    11%</w:t>
+      </w:r>
+    </w:p>
+    <w:p>
+      <w:pPr>
+        <w:tabs>
+          <w:tab w:val="left" w:pos="560"/>
+          <w:tab w:val="left" w:pos="1120"/>
+          <w:tab w:val="left" w:pos="1680"/>
+          <w:tab w:val="left" w:pos="2240"/>
+          <w:tab w:val="left" w:pos="2800"/>
+          <w:tab w:val="left" w:pos="3360"/>
+          <w:tab w:val="left" w:pos="3920"/>
+          <w:tab w:val="left" w:pos="4480"/>
+          <w:tab w:val="left" w:pos="5040"/>
+          <w:tab w:val="left" w:pos="5600"/>
+          <w:tab w:val="left" w:pos="6160"/>
+          <w:tab w:val="left" w:pos="6720"/>
+        </w:tabs>
+        <w:autoSpaceDE w:val="0"/>
+        <w:autoSpaceDN w:val="0"/>
+        <w:adjustRightInd w:val="0"/>
+        <w:rPr>
+          <w:rFonts w:ascii="Menlo" w:hAnsi="Menlo" w:cs="Menlo"/>
+          <w:color w:val="000000" w:themeColor="text1"/>
+          <w:sz w:val="22"/>
+          <w:szCs w:val="22"/>
+        </w:rPr>
+      </w:pPr>
+      <w:r>
+        <w:rPr>
+          <w:rFonts w:ascii="Menlo" w:hAnsi="Menlo" w:cs="Menlo"/>
+          <w:color w:val="000000" w:themeColor="text1"/>
+          <w:sz w:val="22"/>
+          <w:szCs w:val="22"/>
+        </w:rPr>
+        <w:t>lib/plugin.py                 31     20    35%</w:t>
+      </w:r>
+    </w:p>
+    <w:p>
+      <w:pPr>
+        <w:tabs>
+          <w:tab w:val="left" w:pos="560"/>
+          <w:tab w:val="left" w:pos="1120"/>
+          <w:tab w:val="left" w:pos="1680"/>
+          <w:tab w:val="left" w:pos="2240"/>
+          <w:tab w:val="left" w:pos="2800"/>
+          <w:tab w:val="left" w:pos="3360"/>
+          <w:tab w:val="left" w:pos="3920"/>
+          <w:tab w:val="left" w:pos="4480"/>
+          <w:tab w:val="left" w:pos="5040"/>
+          <w:tab w:val="left" w:pos="5600"/>
+          <w:tab w:val="left" w:pos="6160"/>
+          <w:tab w:val="left" w:pos="6720"/>
+        </w:tabs>
+        <w:autoSpaceDE w:val="0"/>
+        <w:autoSpaceDN w:val="0"/>
+        <w:adjustRightInd w:val="0"/>
+        <w:rPr>
+          <w:rFonts w:ascii="Menlo" w:hAnsi="Menlo" w:cs="Menlo"/>
+          <w:color w:val="000000" w:themeColor="text1"/>
+          <w:sz w:val="22"/>
+          <w:szCs w:val="22"/>
+        </w:rPr>
+      </w:pPr>
+      <w:r>
+        <w:rPr>
+          <w:rFonts w:ascii="Menlo" w:hAnsi="Menlo" w:cs="Menlo"/>
+          <w:color w:val="000000" w:themeColor="text1"/>
+          <w:sz w:val="22"/>
+          <w:szCs w:val="22"/>
+        </w:rPr>
+        <w:t>lib/xcairo.py                199    170    15%</w:t>
+      </w:r>
+    </w:p>
+    <w:p>
+      <w:pPr>
+        <w:tabs>
+          <w:tab w:val="left" w:pos="560"/>
+          <w:tab w:val="left" w:pos="1120"/>
+          <w:tab w:val="left" w:pos="1680"/>
+          <w:tab w:val="left" w:pos="2240"/>
+          <w:tab w:val="left" w:pos="2800"/>
+          <w:tab w:val="left" w:pos="3360"/>
+          <w:tab w:val="left" w:pos="3920"/>
+          <w:tab w:val="left" w:pos="4480"/>
+          <w:tab w:val="left" w:pos="5040"/>
+          <w:tab w:val="left" w:pos="5600"/>
+          <w:tab w:val="left" w:pos="6160"/>
+          <w:tab w:val="left" w:pos="6720"/>
+        </w:tabs>
+        <w:autoSpaceDE w:val="0"/>
+        <w:autoSpaceDN w:val="0"/>
+        <w:adjustRightInd w:val="0"/>
+        <w:rPr>
+          <w:rFonts w:ascii="Menlo" w:hAnsi="Menlo" w:cs="Menlo"/>
+          <w:color w:val="000000" w:themeColor="text1"/>
+          <w:sz w:val="22"/>
+          <w:szCs w:val="22"/>
+        </w:rPr>
+      </w:pPr>
+      <w:r>
+        <w:rPr>
+          <w:rFonts w:ascii="Menlo" w:hAnsi="Menlo" w:cs="Menlo"/>
+          <w:color w:val="000000" w:themeColor="text1"/>
+          <w:sz w:val="22"/>
+          <w:szCs w:val="22"/>
+        </w:rPr>
+        <w:t>tests/test_creatorGUI.py      92      1    99%</w:t>
+      </w:r>
+    </w:p>
+    <w:p>
+      <w:pPr>
+        <w:tabs>
+          <w:tab w:val="left" w:pos="560"/>
+          <w:tab w:val="left" w:pos="1120"/>
+          <w:tab w:val="left" w:pos="1680"/>
+          <w:tab w:val="left" w:pos="2240"/>
+          <w:tab w:val="left" w:pos="2800"/>
+          <w:tab w:val="left" w:pos="3360"/>
+          <w:tab w:val="left" w:pos="3920"/>
+          <w:tab w:val="left" w:pos="4480"/>
+          <w:tab w:val="left" w:pos="5040"/>
+          <w:tab w:val="left" w:pos="5600"/>
+          <w:tab w:val="left" w:pos="6160"/>
+          <w:tab w:val="left" w:pos="6720"/>
+        </w:tabs>
+        <w:autoSpaceDE w:val="0"/>
+        <w:autoSpaceDN w:val="0"/>
+        <w:adjustRightInd w:val="0"/>
+        <w:rPr>
+          <w:rFonts w:ascii="Menlo" w:hAnsi="Menlo" w:cs="Menlo"/>
+          <w:color w:val="000000" w:themeColor="text1"/>
+          <w:sz w:val="22"/>
+          <w:szCs w:val="22"/>
+        </w:rPr>
+      </w:pPr>
+      <w:r>
+        <w:rPr>
+          <w:rFonts w:ascii="Menlo" w:hAnsi="Menlo" w:cs="Menlo"/>
+          <w:color w:val="000000" w:themeColor="text1"/>
+          <w:sz w:val="22"/>
+          <w:szCs w:val="22"/>
+        </w:rPr>
+        <w:t>----------------------------------------------</w:t>
+      </w:r>
+    </w:p>
+    <w:p>
+      <w:pPr>
+        <w:tabs>
+          <w:tab w:val="left" w:pos="560"/>
+          <w:tab w:val="left" w:pos="1120"/>
+          <w:tab w:val="left" w:pos="1680"/>
+          <w:tab w:val="left" w:pos="2240"/>
+          <w:tab w:val="left" w:pos="2800"/>
+          <w:tab w:val="left" w:pos="3360"/>
+          <w:tab w:val="left" w:pos="3920"/>
+          <w:tab w:val="left" w:pos="4480"/>
+          <w:tab w:val="left" w:pos="5040"/>
+          <w:tab w:val="left" w:pos="5600"/>
+          <w:tab w:val="left" w:pos="6160"/>
+          <w:tab w:val="left" w:pos="6720"/>
+        </w:tabs>
+        <w:autoSpaceDE w:val="0"/>
+        <w:autoSpaceDN w:val="0"/>
+        <w:adjustRightInd w:val="0"/>
         <w:rPr>
           <w:b/>
           <w:bCs/>
@@ -2784,7 +3523,7 @@
           <w:sz w:val="22"/>
           <w:szCs w:val="22"/>
         </w:rPr>
-        <w:t>TOTAL                      244    117    52%</w:t>
+        <w:t>TOTAL                       1318    764    42%</w:t>
       </w:r>
     </w:p>
     <w:sectPr>

</xml_diff>